<commit_message>
upating Uat3 Winratio after it passed the test
</commit_message>
<xml_diff>
--- a/Documentation/UATS /UAT3 WinRatioBug.docx
+++ b/Documentation/UATS /UAT3 WinRatioBug.docx
@@ -139,13 +139,8 @@
             <w:tcW w:w="2160" w:type="dxa"/>
           </w:tcPr>
           <w:p>
-            <w:proofErr w:type="spellStart"/>
-            <w:r>
-              <w:t>Bijaya</w:t>
-            </w:r>
-            <w:proofErr w:type="spellEnd"/>
-            <w:r>
-              <w:t xml:space="preserve"> Raj Basnet</w:t>
+            <w:r>
+              <w:t>Bijaya Raj Basnet</w:t>
             </w:r>
           </w:p>
         </w:tc>
@@ -214,8 +209,6 @@
         </w:rPr>
         <w:t>Test Components/Requirements</w:t>
       </w:r>
-      <w:bookmarkStart w:id="2" w:name="_GoBack"/>
-      <w:bookmarkEnd w:id="2"/>
     </w:p>
     <w:p>
       <w:pPr>
@@ -290,15 +283,7 @@
         <w:t xml:space="preserve"> </w:t>
       </w:r>
       <w:r>
-        <w:t xml:space="preserve">This script tests the win and loss ratio. The game states that it should be 8% bias to the </w:t>
-      </w:r>
-      <w:proofErr w:type="spellStart"/>
-      <w:r>
-        <w:t>baise</w:t>
-      </w:r>
-      <w:proofErr w:type="spellEnd"/>
-      <w:r>
-        <w:t>. This means that the win ratio should be 0.42% which is not the case in this game</w:t>
+        <w:t>This script tests the win and loss ratio. The game states that it should be 8% bias to the baise. This means that the win ratio should be 0.42% which is not the case in this game</w:t>
       </w:r>
       <w:r>
         <w:t>.</w:t>
@@ -323,21 +308,7 @@
         <w:rPr>
           <w:lang w:eastAsia="en-AU"/>
         </w:rPr>
-        <w:t xml:space="preserve">A player bets on a particular symbol and wins if one or more symbol appears on </w:t>
-      </w:r>
-      <w:proofErr w:type="gramStart"/>
-      <w:r>
-        <w:rPr>
-          <w:lang w:eastAsia="en-AU"/>
-        </w:rPr>
-        <w:t>the  three</w:t>
-      </w:r>
-      <w:proofErr w:type="gramEnd"/>
-      <w:r>
-        <w:rPr>
-          <w:lang w:eastAsia="en-AU"/>
-        </w:rPr>
-        <w:t xml:space="preserve"> dice that is rolled and if none appears the player loses the game.</w:t>
+        <w:t>A player bets on a particular symbol and wins if one or more symbol appears on the  three dice that is rolled and if none appears the player loses the game.</w:t>
       </w:r>
     </w:p>
     <w:p>
@@ -433,15 +404,7 @@
         </w:numPr>
       </w:pPr>
       <w:r>
-        <w:t>Three dices “d</w:t>
-      </w:r>
-      <w:proofErr w:type="gramStart"/>
-      <w:r>
-        <w:t>1,d</w:t>
-      </w:r>
-      <w:proofErr w:type="gramEnd"/>
-      <w:r>
-        <w:t>2,d3”</w:t>
+        <w:t>Three dices “d1,d2,d3”</w:t>
       </w:r>
     </w:p>
     <w:p>
@@ -788,7 +751,7 @@
           </w:tcPr>
           <w:p>
             <w:r>
-              <w:t>F</w:t>
+              <w:t>P</w:t>
             </w:r>
           </w:p>
         </w:tc>
@@ -895,7 +858,7 @@
           </w:tcPr>
           <w:p>
             <w:r>
-              <w:t>F</w:t>
+              <w:t>P</w:t>
             </w:r>
           </w:p>
         </w:tc>
@@ -984,7 +947,10 @@
           </w:tcPr>
           <w:p>
             <w:r>
-              <w:t>07/10/2017 10:345pm</w:t>
+              <w:t>07/10/2017 10:</w:t>
+            </w:r>
+            <w:r>
+              <w:t>45pm</w:t>
             </w:r>
           </w:p>
         </w:tc>
@@ -993,11 +959,9 @@
             <w:tcW w:w="1530" w:type="dxa"/>
           </w:tcPr>
           <w:p>
-            <w:proofErr w:type="spellStart"/>
             <w:r>
               <w:t>Bijaya</w:t>
             </w:r>
-            <w:proofErr w:type="spellEnd"/>
           </w:p>
         </w:tc>
         <w:tc>
@@ -1018,6 +982,9 @@
             <w:r>
               <w:t>UAT</w:t>
             </w:r>
+            <w:r>
+              <w:t>3-Test1</w:t>
+            </w:r>
           </w:p>
         </w:tc>
         <w:tc>
@@ -1028,6 +995,60 @@
             <w:r>
               <w:t>Fail</w:t>
             </w:r>
+          </w:p>
+        </w:tc>
+      </w:tr>
+      <w:tr>
+        <w:tc>
+          <w:tcPr>
+            <w:tcW w:w="1818" w:type="dxa"/>
+          </w:tcPr>
+          <w:p>
+            <w:r>
+              <w:t>14/10/2017 11:10</w:t>
+            </w:r>
+          </w:p>
+        </w:tc>
+        <w:tc>
+          <w:tcPr>
+            <w:tcW w:w="1530" w:type="dxa"/>
+          </w:tcPr>
+          <w:p>
+            <w:r>
+              <w:t>Bijaya</w:t>
+            </w:r>
+          </w:p>
+        </w:tc>
+        <w:tc>
+          <w:tcPr>
+            <w:tcW w:w="1303" w:type="dxa"/>
+          </w:tcPr>
+          <w:p>
+            <w:r>
+              <w:t>11636540</w:t>
+            </w:r>
+          </w:p>
+        </w:tc>
+        <w:tc>
+          <w:tcPr>
+            <w:tcW w:w="1667" w:type="dxa"/>
+          </w:tcPr>
+          <w:p>
+            <w:r>
+              <w:t>UAT3-Test2</w:t>
+            </w:r>
+          </w:p>
+        </w:tc>
+        <w:tc>
+          <w:tcPr>
+            <w:tcW w:w="2430" w:type="dxa"/>
+          </w:tcPr>
+          <w:p>
+            <w:r>
+              <w:t>Pass</w:t>
+            </w:r>
+            <w:bookmarkStart w:id="2" w:name="_GoBack"/>
+            <w:bookmarkEnd w:id="2"/>
           </w:p>
         </w:tc>
       </w:tr>
@@ -1178,15 +1199,7 @@
         </w:numPr>
       </w:pPr>
       <w:r>
-        <w:t>Three dices “d</w:t>
-      </w:r>
-      <w:proofErr w:type="gramStart"/>
-      <w:r>
-        <w:t>1,d</w:t>
-      </w:r>
-      <w:proofErr w:type="gramEnd"/>
-      <w:r>
-        <w:t>2,d3”</w:t>
+        <w:t>Three dices “d1,d2,d3”</w:t>
       </w:r>
     </w:p>
     <w:p>
@@ -1219,15 +1232,7 @@
         <w:t>Each round should provide different symbols</w:t>
       </w:r>
       <w:r>
-        <w:t xml:space="preserve"> on the </w:t>
-      </w:r>
-      <w:proofErr w:type="spellStart"/>
-      <w:r>
-        <w:t>roll</w:t>
-      </w:r>
-      <w:proofErr w:type="spellEnd"/>
-      <w:r>
-        <w:t xml:space="preserve"> of the dices.</w:t>
+        <w:t xml:space="preserve"> on the roll of the dices.</w:t>
       </w:r>
       <w:r>
         <w:t xml:space="preserve"> </w:t>
@@ -1470,15 +1475,7 @@
           </w:tcPr>
           <w:p>
             <w:r>
-              <w:t xml:space="preserve">Check the symbols on the </w:t>
-            </w:r>
-            <w:proofErr w:type="spellStart"/>
-            <w:r>
-              <w:t>roll</w:t>
-            </w:r>
-            <w:proofErr w:type="spellEnd"/>
-            <w:r>
-              <w:t xml:space="preserve"> of dice</w:t>
+              <w:t>Check the symbols on the roll of dice</w:t>
             </w:r>
           </w:p>
         </w:tc>
@@ -1607,11 +1604,9 @@
             <w:tcW w:w="1530" w:type="dxa"/>
           </w:tcPr>
           <w:p>
-            <w:proofErr w:type="spellStart"/>
             <w:r>
               <w:t>Bijaya</w:t>
             </w:r>
-            <w:proofErr w:type="spellEnd"/>
           </w:p>
         </w:tc>
         <w:tc>
@@ -1735,7 +1730,7 @@
         <w:noProof/>
         <w:sz w:val="16"/>
       </w:rPr>
-      <w:t>10/12/17</w:t>
+      <w:t>10/14/17</w:t>
     </w:r>
     <w:r>
       <w:rPr>
@@ -7013,7 +7008,7 @@
 </file>
 
 <file path=customXml/itemProps1.xml><?xml version="1.0" encoding="utf-8"?>
-<ds:datastoreItem xmlns:ds="http://schemas.openxmlformats.org/officeDocument/2006/customXml" ds:itemID="{8A00BA17-613E-F04C-84D9-843DDF3582BC}">
+<ds:datastoreItem xmlns:ds="http://schemas.openxmlformats.org/officeDocument/2006/customXml" ds:itemID="{00CEAD8C-E81E-2C42-B09E-65C1B46F56A6}">
   <ds:schemaRefs>
     <ds:schemaRef ds:uri="http://schemas.openxmlformats.org/officeDocument/2006/bibliography"/>
   </ds:schemaRefs>

</xml_diff>

<commit_message>
deleting un necessary portion of UAT
</commit_message>
<xml_diff>
--- a/Documentation/UATS /UAT3 WinRatioBug.docx
+++ b/Documentation/UATS /UAT3 WinRatioBug.docx
@@ -1047,8 +1047,6 @@
             <w:r>
               <w:t>Pass</w:t>
             </w:r>
-            <w:bookmarkStart w:id="2" w:name="_GoBack"/>
-            <w:bookmarkEnd w:id="2"/>
           </w:p>
         </w:tc>
       </w:tr>
@@ -1062,589 +1060,8 @@
       <w:pPr>
         <w:spacing w:before="0"/>
       </w:pPr>
-      <w:r>
-        <w:br w:type="page"/>
-      </w:r>
-    </w:p>
-    <w:p>
-      <w:pPr>
-        <w:pStyle w:val="Heading2"/>
-      </w:pPr>
-      <w:r>
-        <w:lastRenderedPageBreak/>
-        <w:t xml:space="preserve">Script 4: </w:t>
-      </w:r>
-      <w:r>
-        <w:t xml:space="preserve">Bug – </w:t>
-      </w:r>
-      <w:r>
-        <w:t>Dice seem to always roll t</w:t>
-      </w:r>
-      <w:r>
-        <w:t>he same after first roll</w:t>
-      </w:r>
-    </w:p>
-    <w:p>
-      <w:pPr>
-        <w:pStyle w:val="Heading3"/>
-      </w:pPr>
-      <w:r>
-        <w:t>Script Description</w:t>
-      </w:r>
-    </w:p>
-    <w:p>
-      <w:pPr>
-        <w:pStyle w:val="ListBullet"/>
-      </w:pPr>
-      <w:r>
-        <w:t>This script looks into the bug that the</w:t>
-      </w:r>
-      <w:r>
-        <w:t xml:space="preserve"> same symbols are rolled after the first round until the end of game.</w:t>
-      </w:r>
-    </w:p>
-    <w:p>
-      <w:pPr>
-        <w:pStyle w:val="ListBullet"/>
-        <w:numPr>
-          <w:ilvl w:val="0"/>
-          <w:numId w:val="0"/>
-        </w:numPr>
-        <w:ind w:left="360"/>
-      </w:pPr>
-    </w:p>
-    <w:p>
-      <w:pPr>
-        <w:pStyle w:val="Heading3"/>
-      </w:pPr>
-      <w:r>
-        <w:t>Testing Requirements</w:t>
-      </w:r>
-    </w:p>
-    <w:p>
-      <w:r>
-        <w:t>Each turn of play should give different symbols of the three dices that are rolled.</w:t>
-      </w:r>
-    </w:p>
-    <w:p>
-      <w:pPr>
-        <w:pStyle w:val="Heading3"/>
-      </w:pPr>
-      <w:r>
-        <w:t>Pre-conditions</w:t>
-      </w:r>
-    </w:p>
-    <w:p>
-      <w:pPr>
-        <w:pStyle w:val="ListBullet"/>
-      </w:pPr>
-      <w:r>
-        <w:t>The game should be running.</w:t>
-      </w:r>
-    </w:p>
-    <w:p>
-      <w:pPr>
-        <w:pStyle w:val="ListBullet"/>
-      </w:pPr>
-      <w:r>
-        <w:t>The user balance should be greater than minimum bet.</w:t>
-      </w:r>
-    </w:p>
-    <w:p>
-      <w:pPr>
-        <w:pStyle w:val="ListBullet"/>
-      </w:pPr>
-      <w:r>
-        <w:t>The user should place a bet on one of the symbol.</w:t>
-      </w:r>
-    </w:p>
-    <w:p>
-      <w:pPr>
-        <w:pStyle w:val="Heading3"/>
-      </w:pPr>
-      <w:r>
-        <w:t>Required Data</w:t>
-      </w:r>
-    </w:p>
-    <w:p>
-      <w:pPr>
-        <w:pStyle w:val="ListParagraph"/>
-        <w:numPr>
-          <w:ilvl w:val="0"/>
-          <w:numId w:val="38"/>
-        </w:numPr>
-      </w:pPr>
-      <w:r>
-        <w:t>A Valid user “Fred”</w:t>
-      </w:r>
-    </w:p>
-    <w:p>
-      <w:pPr>
-        <w:pStyle w:val="ListParagraph"/>
-        <w:numPr>
-          <w:ilvl w:val="0"/>
-          <w:numId w:val="38"/>
-        </w:numPr>
-      </w:pPr>
-      <w:r>
-        <w:t>Starting Balance “100”</w:t>
-      </w:r>
-    </w:p>
-    <w:p>
-      <w:pPr>
-        <w:pStyle w:val="ListParagraph"/>
-        <w:numPr>
-          <w:ilvl w:val="0"/>
-          <w:numId w:val="38"/>
-        </w:numPr>
-      </w:pPr>
-      <w:r>
-        <w:t>Three dices “d1,d2,d3”</w:t>
-      </w:r>
-    </w:p>
-    <w:p>
-      <w:pPr>
-        <w:pStyle w:val="ListParagraph"/>
-        <w:numPr>
-          <w:ilvl w:val="0"/>
-          <w:numId w:val="38"/>
-        </w:numPr>
-      </w:pPr>
-      <w:r>
-        <w:t>A bet “Crown”</w:t>
-      </w:r>
-    </w:p>
-    <w:p/>
-    <w:p>
-      <w:pPr>
-        <w:pStyle w:val="Heading3"/>
-      </w:pPr>
-      <w:r>
-        <w:t>Post-conditions</w:t>
-      </w:r>
-    </w:p>
-    <w:p/>
-    <w:p>
-      <w:pPr>
-        <w:pStyle w:val="ListBullet"/>
-      </w:pPr>
-      <w:r>
-        <w:t>Each round should provide different symbols</w:t>
-      </w:r>
-      <w:r>
-        <w:t xml:space="preserve"> on the roll of the dices.</w:t>
-      </w:r>
-      <w:r>
-        <w:t xml:space="preserve"> </w:t>
-      </w:r>
-    </w:p>
-    <w:p>
-      <w:pPr>
-        <w:pStyle w:val="Heading3"/>
-      </w:pPr>
-      <w:r>
-        <w:t>Script Steps</w:t>
-      </w:r>
-    </w:p>
-    <w:tbl>
-      <w:tblPr>
-        <w:tblW w:w="8708" w:type="dxa"/>
-        <w:tblBorders>
-          <w:top w:val="single" w:sz="6" w:space="0" w:color="000080"/>
-          <w:left w:val="single" w:sz="6" w:space="0" w:color="000080"/>
-          <w:bottom w:val="single" w:sz="6" w:space="0" w:color="000080"/>
-          <w:right w:val="single" w:sz="6" w:space="0" w:color="000080"/>
-          <w:insideH w:val="single" w:sz="6" w:space="0" w:color="000080"/>
-          <w:insideV w:val="single" w:sz="6" w:space="0" w:color="000080"/>
-        </w:tblBorders>
-        <w:tblLayout w:type="fixed"/>
-        <w:tblLook w:val="00A0" w:firstRow="1" w:lastRow="0" w:firstColumn="1" w:lastColumn="0" w:noHBand="0" w:noVBand="0"/>
-      </w:tblPr>
-      <w:tblGrid>
-        <w:gridCol w:w="738"/>
-        <w:gridCol w:w="3416"/>
-        <w:gridCol w:w="3795"/>
-        <w:gridCol w:w="759"/>
-      </w:tblGrid>
-      <w:tr>
-        <w:trPr>
-          <w:tblHeader/>
-        </w:trPr>
-        <w:tc>
-          <w:tcPr>
-            <w:tcW w:w="738" w:type="dxa"/>
-            <w:shd w:val="solid" w:color="000080" w:fill="FFFFFF"/>
-          </w:tcPr>
-          <w:p>
-            <w:pPr>
-              <w:jc w:val="center"/>
-              <w:rPr>
-                <w:b/>
-                <w:bCs/>
-                <w:color w:val="FFFFFF"/>
-              </w:rPr>
-            </w:pPr>
-            <w:r>
-              <w:rPr>
-                <w:b/>
-                <w:bCs/>
-                <w:color w:val="FFFFFF"/>
-              </w:rPr>
-              <w:t>Step #</w:t>
-            </w:r>
-          </w:p>
-        </w:tc>
-        <w:tc>
-          <w:tcPr>
-            <w:tcW w:w="3416" w:type="dxa"/>
-            <w:shd w:val="solid" w:color="000080" w:fill="FFFFFF"/>
-          </w:tcPr>
-          <w:p>
-            <w:pPr>
-              <w:jc w:val="center"/>
-              <w:rPr>
-                <w:b/>
-                <w:bCs/>
-                <w:color w:val="FFFFFF"/>
-              </w:rPr>
-            </w:pPr>
-            <w:r>
-              <w:rPr>
-                <w:b/>
-                <w:bCs/>
-                <w:color w:val="FFFFFF"/>
-              </w:rPr>
-              <w:t>Test Action</w:t>
-            </w:r>
-          </w:p>
-        </w:tc>
-        <w:tc>
-          <w:tcPr>
-            <w:tcW w:w="3795" w:type="dxa"/>
-            <w:shd w:val="solid" w:color="000080" w:fill="FFFFFF"/>
-          </w:tcPr>
-          <w:p>
-            <w:pPr>
-              <w:jc w:val="center"/>
-              <w:rPr>
-                <w:b/>
-                <w:bCs/>
-                <w:color w:val="FFFFFF"/>
-              </w:rPr>
-            </w:pPr>
-            <w:r>
-              <w:rPr>
-                <w:b/>
-                <w:bCs/>
-                <w:color w:val="FFFFFF"/>
-              </w:rPr>
-              <w:t>Expected Results</w:t>
-            </w:r>
-          </w:p>
-        </w:tc>
-        <w:tc>
-          <w:tcPr>
-            <w:tcW w:w="759" w:type="dxa"/>
-            <w:shd w:val="solid" w:color="000080" w:fill="FFFFFF"/>
-          </w:tcPr>
-          <w:p>
-            <w:pPr>
-              <w:jc w:val="center"/>
-              <w:rPr>
-                <w:b/>
-                <w:bCs/>
-                <w:color w:val="FFFFFF"/>
-              </w:rPr>
-            </w:pPr>
-            <w:r>
-              <w:rPr>
-                <w:b/>
-                <w:bCs/>
-                <w:color w:val="FFFFFF"/>
-              </w:rPr>
-              <w:t>Pass/ Fail</w:t>
-            </w:r>
-          </w:p>
-        </w:tc>
-      </w:tr>
-      <w:tr>
-        <w:tc>
-          <w:tcPr>
-            <w:tcW w:w="738" w:type="dxa"/>
-          </w:tcPr>
-          <w:p>
-            <w:r>
-              <w:t>2</w:t>
-            </w:r>
-          </w:p>
-        </w:tc>
-        <w:tc>
-          <w:tcPr>
-            <w:tcW w:w="3416" w:type="dxa"/>
-          </w:tcPr>
-          <w:p>
-            <w:r>
-              <w:t>Start new game</w:t>
-            </w:r>
-          </w:p>
-        </w:tc>
-        <w:tc>
-          <w:tcPr>
-            <w:tcW w:w="3795" w:type="dxa"/>
-          </w:tcPr>
-          <w:p>
-            <w:r>
-              <w:t>New game starts</w:t>
-            </w:r>
-          </w:p>
-        </w:tc>
-        <w:tc>
-          <w:tcPr>
-            <w:tcW w:w="759" w:type="dxa"/>
-          </w:tcPr>
-          <w:p>
-            <w:r>
-              <w:t>P</w:t>
-            </w:r>
-          </w:p>
-        </w:tc>
-      </w:tr>
-      <w:tr>
-        <w:tc>
-          <w:tcPr>
-            <w:tcW w:w="738" w:type="dxa"/>
-          </w:tcPr>
-          <w:p>
-            <w:r>
-              <w:t>3</w:t>
-            </w:r>
-          </w:p>
-        </w:tc>
-        <w:tc>
-          <w:tcPr>
-            <w:tcW w:w="3416" w:type="dxa"/>
-          </w:tcPr>
-          <w:p>
-            <w:pPr>
-              <w:pStyle w:val="Footer"/>
-              <w:tabs>
-                <w:tab w:val="clear" w:pos="4320"/>
-                <w:tab w:val="clear" w:pos="8640"/>
-              </w:tabs>
-            </w:pPr>
-            <w:r>
-              <w:t>Pick “Crown” bet 5</w:t>
-            </w:r>
-          </w:p>
-        </w:tc>
-        <w:tc>
-          <w:tcPr>
-            <w:tcW w:w="3795" w:type="dxa"/>
-          </w:tcPr>
-          <w:p>
-            <w:r>
-              <w:t>3  values of dice and a result</w:t>
-            </w:r>
-          </w:p>
-        </w:tc>
-        <w:tc>
-          <w:tcPr>
-            <w:tcW w:w="759" w:type="dxa"/>
-          </w:tcPr>
-          <w:p>
-            <w:r>
-              <w:t>T</w:t>
-            </w:r>
-          </w:p>
-        </w:tc>
-      </w:tr>
-      <w:tr>
-        <w:tc>
-          <w:tcPr>
-            <w:tcW w:w="738" w:type="dxa"/>
-          </w:tcPr>
-          <w:p>
-            <w:r>
-              <w:t>4</w:t>
-            </w:r>
-          </w:p>
-        </w:tc>
-        <w:tc>
-          <w:tcPr>
-            <w:tcW w:w="3416" w:type="dxa"/>
-          </w:tcPr>
-          <w:p>
-            <w:r>
-              <w:t>Check the symbols on the roll of dice</w:t>
-            </w:r>
-          </w:p>
-        </w:tc>
-        <w:tc>
-          <w:tcPr>
-            <w:tcW w:w="3795" w:type="dxa"/>
-          </w:tcPr>
-          <w:p>
-            <w:pPr>
-              <w:pStyle w:val="ListBullet"/>
-              <w:numPr>
-                <w:ilvl w:val="0"/>
-                <w:numId w:val="0"/>
-              </w:numPr>
-              <w:ind w:left="360"/>
-            </w:pPr>
-            <w:r>
-              <w:t>Symbols should be random o</w:t>
-            </w:r>
-            <w:r>
-              <w:t>n each round</w:t>
-            </w:r>
-          </w:p>
-        </w:tc>
-        <w:tc>
-          <w:tcPr>
-            <w:tcW w:w="759" w:type="dxa"/>
-          </w:tcPr>
-          <w:p>
-            <w:r>
-              <w:t>F</w:t>
-            </w:r>
-          </w:p>
-        </w:tc>
-      </w:tr>
-    </w:tbl>
-    <w:p>
-      <w:pPr>
-        <w:pStyle w:val="Heading3"/>
-      </w:pPr>
-      <w:r>
-        <w:t>Test Execution</w:t>
-      </w:r>
-    </w:p>
-    <w:tbl>
-      <w:tblPr>
-        <w:tblStyle w:val="TableGrid8"/>
-        <w:tblW w:w="0" w:type="auto"/>
-        <w:tblLook w:val="04A0" w:firstRow="1" w:lastRow="0" w:firstColumn="1" w:lastColumn="0" w:noHBand="0" w:noVBand="1"/>
-      </w:tblPr>
-      <w:tblGrid>
-        <w:gridCol w:w="1818"/>
-        <w:gridCol w:w="1530"/>
-        <w:gridCol w:w="1303"/>
-        <w:gridCol w:w="1667"/>
-        <w:gridCol w:w="2430"/>
-      </w:tblGrid>
-      <w:tr>
-        <w:trPr>
-          <w:cnfStyle w:val="100000000000" w:firstRow="1" w:lastRow="0" w:firstColumn="0" w:lastColumn="0" w:oddVBand="0" w:evenVBand="0" w:oddHBand="0" w:evenHBand="0" w:firstRowFirstColumn="0" w:firstRowLastColumn="0" w:lastRowFirstColumn="0" w:lastRowLastColumn="0"/>
-        </w:trPr>
-        <w:tc>
-          <w:tcPr>
-            <w:tcW w:w="1818" w:type="dxa"/>
-          </w:tcPr>
-          <w:p>
-            <w:r>
-              <w:t>Date/Time</w:t>
-            </w:r>
-          </w:p>
-        </w:tc>
-        <w:tc>
-          <w:tcPr>
-            <w:tcW w:w="1530" w:type="dxa"/>
-          </w:tcPr>
-          <w:p>
-            <w:r>
-              <w:t>Tester</w:t>
-            </w:r>
-          </w:p>
-        </w:tc>
-        <w:tc>
-          <w:tcPr>
-            <w:tcW w:w="1303" w:type="dxa"/>
-          </w:tcPr>
-          <w:p>
-            <w:r>
-              <w:t>Test ID</w:t>
-            </w:r>
-          </w:p>
-        </w:tc>
-        <w:tc>
-          <w:tcPr>
-            <w:tcW w:w="1667" w:type="dxa"/>
-          </w:tcPr>
-          <w:p>
-            <w:r>
-              <w:t>Test Phase</w:t>
-            </w:r>
-          </w:p>
-        </w:tc>
-        <w:tc>
-          <w:tcPr>
-            <w:tcW w:w="2430" w:type="dxa"/>
-          </w:tcPr>
-          <w:p>
-            <w:r>
-              <w:t>Status</w:t>
-            </w:r>
-          </w:p>
-        </w:tc>
-      </w:tr>
-      <w:tr>
-        <w:tc>
-          <w:tcPr>
-            <w:tcW w:w="1818" w:type="dxa"/>
-          </w:tcPr>
-          <w:p>
-            <w:r>
-              <w:t>07/10/2017 11:15pm</w:t>
-            </w:r>
-          </w:p>
-        </w:tc>
-        <w:tc>
-          <w:tcPr>
-            <w:tcW w:w="1530" w:type="dxa"/>
-          </w:tcPr>
-          <w:p>
-            <w:r>
-              <w:t>Bijaya</w:t>
-            </w:r>
-          </w:p>
-        </w:tc>
-        <w:tc>
-          <w:tcPr>
-            <w:tcW w:w="1303" w:type="dxa"/>
-          </w:tcPr>
-          <w:p>
-            <w:r>
-              <w:t>11636540</w:t>
-            </w:r>
-          </w:p>
-        </w:tc>
-        <w:tc>
-          <w:tcPr>
-            <w:tcW w:w="1667" w:type="dxa"/>
-          </w:tcPr>
-          <w:p>
-            <w:r>
-              <w:t>UAT</w:t>
-            </w:r>
-          </w:p>
-        </w:tc>
-        <w:tc>
-          <w:tcPr>
-            <w:tcW w:w="2430" w:type="dxa"/>
-          </w:tcPr>
-          <w:p>
-            <w:r>
-              <w:t>Fail</w:t>
-            </w:r>
-          </w:p>
-        </w:tc>
-      </w:tr>
-    </w:tbl>
-    <w:p>
-      <w:pPr>
-        <w:spacing w:before="0"/>
-      </w:pPr>
+      <w:bookmarkStart w:id="2" w:name="_GoBack"/>
+      <w:bookmarkEnd w:id="2"/>
     </w:p>
     <w:sectPr>
       <w:headerReference w:type="even" r:id="rId8"/>
@@ -1730,7 +1147,7 @@
         <w:noProof/>
         <w:sz w:val="16"/>
       </w:rPr>
-      <w:t>10/14/17</w:t>
+      <w:t>10/15/17</w:t>
     </w:r>
     <w:r>
       <w:rPr>
@@ -7008,7 +6425,7 @@
 </file>
 
 <file path=customXml/itemProps1.xml><?xml version="1.0" encoding="utf-8"?>
-<ds:datastoreItem xmlns:ds="http://schemas.openxmlformats.org/officeDocument/2006/customXml" ds:itemID="{00CEAD8C-E81E-2C42-B09E-65C1B46F56A6}">
+<ds:datastoreItem xmlns:ds="http://schemas.openxmlformats.org/officeDocument/2006/customXml" ds:itemID="{E64EBDB3-5831-A94A-8BB2-F403AB402B14}">
   <ds:schemaRefs>
     <ds:schemaRef ds:uri="http://schemas.openxmlformats.org/officeDocument/2006/bibliography"/>
   </ds:schemaRefs>

</xml_diff>